<commit_message>
Added mention of creating T cell model
</commit_message>
<xml_diff>
--- a/Game_Spec_form.docx
+++ b/Game_Spec_form.docx
@@ -1039,16 +1039,43 @@
                 <w:sz w:val="20"/>
                 <w:szCs w:val="20"/>
               </w:rPr>
-              <w:t xml:space="preserve">doorways, etc.). Beyond this, I also used some models I found online for bacteriophages and coronaviruses. I also imported some animations </w:t>
-            </w:r>
-            <w:r>
-              <w:rPr>
-                <w:rFonts w:ascii="Arial" w:hAnsi="Arial" w:cs="Arial"/>
-                <w:bCs/>
-                <w:sz w:val="20"/>
-                <w:szCs w:val="20"/>
-              </w:rPr>
-              <w:t>for these enemies which I modified to match the speed and intensity of the game. Beyond this, I made some of my own animations for the player and UI elements.</w:t>
+              <w:t xml:space="preserve">doorways, etc.). Beyond this, I also used some models I found online for bacteriophages and coronaviruses. I imported some animations </w:t>
+            </w:r>
+            <w:r>
+              <w:rPr>
+                <w:rFonts w:ascii="Arial" w:hAnsi="Arial" w:cs="Arial"/>
+                <w:bCs/>
+                <w:sz w:val="20"/>
+                <w:szCs w:val="20"/>
+              </w:rPr>
+              <w:t>for these enemies which I modified to match the speed and intensity of the game. Beyond this, I made some of my own animations for the player and UI elements</w:t>
+            </w:r>
+            <w:r>
+              <w:rPr>
+                <w:rFonts w:ascii="Arial" w:hAnsi="Arial" w:cs="Arial"/>
+                <w:bCs/>
+                <w:sz w:val="20"/>
+                <w:szCs w:val="20"/>
+              </w:rPr>
+              <w:t xml:space="preserve"> as well as creating the model for T cell</w:t>
+            </w:r>
+            <w:r>
+              <w:rPr>
+                <w:rFonts w:ascii="Arial" w:hAnsi="Arial" w:cs="Arial"/>
+                <w:bCs/>
+                <w:sz w:val="20"/>
+                <w:szCs w:val="20"/>
+              </w:rPr>
+              <w:t>s myself with blender.</w:t>
+            </w:r>
+            <w:r>
+              <w:rPr>
+                <w:rFonts w:ascii="Arial" w:hAnsi="Arial" w:cs="Arial"/>
+                <w:bCs/>
+                <w:sz w:val="20"/>
+                <w:szCs w:val="20"/>
+              </w:rPr>
+              <w:t xml:space="preserve"> </w:t>
             </w:r>
           </w:p>
           <w:p>
@@ -1522,43 +1549,7 @@
                 <w:sz w:val="20"/>
                 <w:szCs w:val="20"/>
               </w:rPr>
-              <w:t>Given the first-person nature of the game and the complex physics</w:t>
-            </w:r>
-            <w:r>
-              <w:rPr>
-                <w:rFonts w:ascii="Arial" w:hAnsi="Arial" w:cs="Arial"/>
-                <w:bCs/>
-                <w:sz w:val="20"/>
-                <w:szCs w:val="20"/>
-              </w:rPr>
-              <w:t>-</w:t>
-            </w:r>
-            <w:r>
-              <w:rPr>
-                <w:rFonts w:ascii="Arial" w:hAnsi="Arial" w:cs="Arial"/>
-                <w:bCs/>
-                <w:sz w:val="20"/>
-                <w:szCs w:val="20"/>
-              </w:rPr>
-              <w:t>based platformin</w:t>
-            </w:r>
-            <w:r>
-              <w:rPr>
-                <w:rFonts w:ascii="Arial" w:hAnsi="Arial" w:cs="Arial"/>
-                <w:bCs/>
-                <w:sz w:val="20"/>
-                <w:szCs w:val="20"/>
-              </w:rPr>
-              <w:t>g</w:t>
-            </w:r>
-            <w:r>
-              <w:rPr>
-                <w:rFonts w:ascii="Arial" w:hAnsi="Arial" w:cs="Arial"/>
-                <w:bCs/>
-                <w:sz w:val="20"/>
-                <w:szCs w:val="20"/>
-              </w:rPr>
-              <w:t>, the most logical choice was Unity as it’s physics engine in more advanced and it’s simple to develop 3D games.</w:t>
+              <w:t>Given the first-person nature of the game and the complex physics-based platforming, the most logical choice was Unity as it’s physics engine in more advanced and it’s simple to develop 3D games.</w:t>
             </w:r>
           </w:p>
         </w:tc>

</xml_diff>

<commit_message>
Not really sure, you know how it goes
</commit_message>
<xml_diff>
--- a/Game_Spec_form.docx
+++ b/Game_Spec_form.docx
@@ -1734,6 +1734,73 @@
                 <w:szCs w:val="20"/>
               </w:rPr>
             </w:pPr>
+            <w:r>
+              <w:rPr>
+                <w:rFonts w:ascii="Arial" w:hAnsi="Arial" w:cs="Arial"/>
+                <w:bCs/>
+                <w:sz w:val="20"/>
+                <w:szCs w:val="20"/>
+              </w:rPr>
+              <w:t>Game events can be triggered in several ways: dialogue is triggered by a player approaching a point of interest, battle arenas being cleared (all enemies killed) trigger specific events, the player coming within a certain distance of enemies triggers their AI etc.</w:t>
+            </w:r>
+          </w:p>
+          <w:p>
+            <w:pPr>
+              <w:widowControl/>
+              <w:autoSpaceDE/>
+              <w:autoSpaceDN/>
+              <w:adjustRightInd/>
+              <w:spacing w:after="160" w:line="259" w:lineRule="auto"/>
+              <w:rPr>
+                <w:rFonts w:ascii="Arial" w:hAnsi="Arial" w:cs="Arial"/>
+                <w:bCs/>
+                <w:sz w:val="20"/>
+                <w:szCs w:val="20"/>
+              </w:rPr>
+            </w:pPr>
+            <w:r>
+              <w:rPr>
+                <w:rFonts w:ascii="Arial" w:hAnsi="Arial" w:cs="Arial"/>
+                <w:bCs/>
+                <w:sz w:val="20"/>
+                <w:szCs w:val="20"/>
+              </w:rPr>
+              <w:t xml:space="preserve">The player collides with terrain objects and enemies, enemies collide with one another, COVID cells also implement collision avoidance via a push force that </w:t>
+            </w:r>
+            <w:r>
+              <w:rPr>
+                <w:rFonts w:ascii="Arial" w:hAnsi="Arial" w:cs="Arial"/>
+                <w:bCs/>
+                <w:sz w:val="20"/>
+                <w:szCs w:val="20"/>
+              </w:rPr>
+              <w:lastRenderedPageBreak/>
+              <w:t>activates if they come within a certain distance of terrain objects or other enemies.</w:t>
+            </w:r>
+          </w:p>
+          <w:p>
+            <w:pPr>
+              <w:widowControl/>
+              <w:autoSpaceDE/>
+              <w:autoSpaceDN/>
+              <w:adjustRightInd/>
+              <w:spacing w:after="160" w:line="259" w:lineRule="auto"/>
+              <w:rPr>
+                <w:rFonts w:ascii="Arial" w:hAnsi="Arial" w:cs="Arial"/>
+                <w:bCs/>
+                <w:sz w:val="20"/>
+                <w:szCs w:val="20"/>
+              </w:rPr>
+            </w:pPr>
+            <w:r>
+              <w:rPr>
+                <w:rFonts w:ascii="Arial" w:hAnsi="Arial" w:cs="Arial"/>
+                <w:bCs/>
+                <w:sz w:val="20"/>
+                <w:szCs w:val="20"/>
+              </w:rPr>
+              <w:t>More specific interactions with game objects include evil T cells which will track the player, changing states based on the amount of time they have been able to follow the player (forcing the player to keep moving) with the final state being firing. The grapple hook also allows the player to interact with terrain and the game scene in different ways and the floating grapple points provide a unique way of navigating around obstacles.</w:t>
+            </w:r>
           </w:p>
         </w:tc>
       </w:tr>
@@ -1763,6 +1830,7 @@
                 <w:sz w:val="20"/>
                 <w:szCs w:val="20"/>
               </w:rPr>
+              <w:lastRenderedPageBreak/>
               <w:t xml:space="preserve">Other </w:t>
             </w:r>
             <w:r>
@@ -1961,7 +2029,6 @@
                 <w:sz w:val="20"/>
                 <w:szCs w:val="20"/>
               </w:rPr>
-              <w:lastRenderedPageBreak/>
               <w:t>Advanced i</w:t>
             </w:r>
             <w:r>
@@ -2122,6 +2189,7 @@
           <w:rFonts w:ascii="Arial" w:hAnsi="Arial" w:cs="Arial"/>
           <w:b/>
         </w:rPr>
+        <w:lastRenderedPageBreak/>
         <w:t>*</w:t>
       </w:r>
       <w:r>

</xml_diff>

<commit_message>
Just cleaning up some things
</commit_message>
<xml_diff>
--- a/Game_Spec_form.docx
+++ b/Game_Spec_form.docx
@@ -59,7 +59,21 @@
           <w:rFonts w:ascii="Arial" w:hAnsi="Arial" w:cs="Arial"/>
           <w:b/>
         </w:rPr>
-        <w:t xml:space="preserve">Student ID: _____________ </w:t>
+        <w:t xml:space="preserve">Student ID: </w:t>
+      </w:r>
+      <w:r>
+        <w:rPr>
+          <w:rFonts w:ascii="Arial" w:hAnsi="Arial" w:cs="Arial"/>
+          <w:b/>
+        </w:rPr>
+        <w:t>hdsq38</w:t>
+      </w:r>
+      <w:r>
+        <w:rPr>
+          <w:rFonts w:ascii="Arial" w:hAnsi="Arial" w:cs="Arial"/>
+          <w:b/>
+        </w:rPr>
+        <w:t xml:space="preserve"> </w:t>
       </w:r>
       <w:r>
         <w:rPr>
@@ -77,13 +91,13 @@
         <w:tblLook w:val="04A0" w:firstRow="1" w:lastRow="0" w:firstColumn="1" w:lastColumn="0" w:noHBand="0" w:noVBand="1"/>
       </w:tblPr>
       <w:tblGrid>
-        <w:gridCol w:w="4050"/>
-        <w:gridCol w:w="5490"/>
+        <w:gridCol w:w="2070"/>
+        <w:gridCol w:w="7470"/>
       </w:tblGrid>
       <w:tr>
         <w:tc>
           <w:tcPr>
-            <w:tcW w:w="4050" w:type="dxa"/>
+            <w:tcW w:w="2070" w:type="dxa"/>
             <w:shd w:val="clear" w:color="auto" w:fill="BDD6EE" w:themeFill="accent1" w:themeFillTint="66"/>
           </w:tcPr>
           <w:p>
@@ -113,7 +127,7 @@
         </w:tc>
         <w:tc>
           <w:tcPr>
-            <w:tcW w:w="5490" w:type="dxa"/>
+            <w:tcW w:w="7470" w:type="dxa"/>
             <w:shd w:val="clear" w:color="auto" w:fill="BDD6EE" w:themeFill="accent1" w:themeFillTint="66"/>
           </w:tcPr>
           <w:p>
@@ -286,7 +300,7 @@
       <w:tr>
         <w:tc>
           <w:tcPr>
-            <w:tcW w:w="4050" w:type="dxa"/>
+            <w:tcW w:w="2070" w:type="dxa"/>
           </w:tcPr>
           <w:p>
             <w:pPr>
@@ -369,7 +383,7 @@
         </w:tc>
         <w:tc>
           <w:tcPr>
-            <w:tcW w:w="5490" w:type="dxa"/>
+            <w:tcW w:w="7470" w:type="dxa"/>
           </w:tcPr>
           <w:p>
             <w:pPr>
@@ -392,7 +406,65 @@
                 <w:sz w:val="20"/>
                 <w:szCs w:val="20"/>
               </w:rPr>
-              <w:t>I’ve played games for many years and some of my fondest memories have been playing movement-based first person shooters such as Team Fortress 2 or Doom. I’ve decided to make a fast-paced platformer fps in this style.</w:t>
+              <w:t xml:space="preserve">I’ve played games for many years and some of my fondest memories have been playing movement-based </w:t>
+            </w:r>
+            <w:proofErr w:type="gramStart"/>
+            <w:r>
+              <w:rPr>
+                <w:rFonts w:ascii="Arial" w:hAnsi="Arial" w:cs="Arial"/>
+                <w:bCs/>
+                <w:sz w:val="20"/>
+                <w:szCs w:val="20"/>
+              </w:rPr>
+              <w:t>first person</w:t>
+            </w:r>
+            <w:proofErr w:type="gramEnd"/>
+            <w:r>
+              <w:rPr>
+                <w:rFonts w:ascii="Arial" w:hAnsi="Arial" w:cs="Arial"/>
+                <w:bCs/>
+                <w:sz w:val="20"/>
+                <w:szCs w:val="20"/>
+              </w:rPr>
+              <w:t xml:space="preserve"> shooters such as Team Fortress 2 or Doom</w:t>
+            </w:r>
+            <w:r>
+              <w:rPr>
+                <w:rFonts w:ascii="Arial" w:hAnsi="Arial" w:cs="Arial"/>
+                <w:bCs/>
+                <w:sz w:val="20"/>
+                <w:szCs w:val="20"/>
+              </w:rPr>
+              <w:t xml:space="preserve"> Eternal</w:t>
+            </w:r>
+            <w:r>
+              <w:rPr>
+                <w:rFonts w:ascii="Arial" w:hAnsi="Arial" w:cs="Arial"/>
+                <w:bCs/>
+                <w:sz w:val="20"/>
+                <w:szCs w:val="20"/>
+              </w:rPr>
+              <w:t xml:space="preserve">. </w:t>
+            </w:r>
+            <w:proofErr w:type="gramStart"/>
+            <w:r>
+              <w:rPr>
+                <w:rFonts w:ascii="Arial" w:hAnsi="Arial" w:cs="Arial"/>
+                <w:bCs/>
+                <w:sz w:val="20"/>
+                <w:szCs w:val="20"/>
+              </w:rPr>
+              <w:t>I’ve</w:t>
+            </w:r>
+            <w:proofErr w:type="gramEnd"/>
+            <w:r>
+              <w:rPr>
+                <w:rFonts w:ascii="Arial" w:hAnsi="Arial" w:cs="Arial"/>
+                <w:bCs/>
+                <w:sz w:val="20"/>
+                <w:szCs w:val="20"/>
+              </w:rPr>
+              <w:t xml:space="preserve"> decided to make a fast-paced platformer fps in this style.</w:t>
             </w:r>
           </w:p>
         </w:tc>
@@ -400,7 +472,7 @@
       <w:tr>
         <w:tc>
           <w:tcPr>
-            <w:tcW w:w="4050" w:type="dxa"/>
+            <w:tcW w:w="2070" w:type="dxa"/>
           </w:tcPr>
           <w:p>
             <w:pPr>
@@ -447,7 +519,7 @@
         </w:tc>
         <w:tc>
           <w:tcPr>
-            <w:tcW w:w="5490" w:type="dxa"/>
+            <w:tcW w:w="7470" w:type="dxa"/>
           </w:tcPr>
           <w:p>
             <w:pPr>
@@ -470,7 +542,61 @@
                 <w:sz w:val="20"/>
                 <w:szCs w:val="20"/>
               </w:rPr>
-              <w:t>You are a newly built memory B cell in a body that has just been infected with COVID-19! Use your blaster and grappling hook to navigate the bodies veins while fending off any unwanted pathogens that stand in your path.</w:t>
+              <w:t>You are a newly built memory B cell in a body that has just been infected with COVID-19! Use your blaster and grappling hook to navigate the bod</w:t>
+            </w:r>
+            <w:r>
+              <w:rPr>
+                <w:rFonts w:ascii="Arial" w:hAnsi="Arial" w:cs="Arial"/>
+                <w:bCs/>
+                <w:sz w:val="20"/>
+                <w:szCs w:val="20"/>
+              </w:rPr>
+              <w:t>y’</w:t>
+            </w:r>
+            <w:r>
+              <w:rPr>
+                <w:rFonts w:ascii="Arial" w:hAnsi="Arial" w:cs="Arial"/>
+                <w:bCs/>
+                <w:sz w:val="20"/>
+                <w:szCs w:val="20"/>
+              </w:rPr>
+              <w:t xml:space="preserve">s veins while fending off any </w:t>
+            </w:r>
+            <w:r>
+              <w:rPr>
+                <w:rFonts w:ascii="Arial" w:hAnsi="Arial" w:cs="Arial"/>
+                <w:bCs/>
+                <w:sz w:val="20"/>
+                <w:szCs w:val="20"/>
+              </w:rPr>
+              <w:t>dangerous</w:t>
+            </w:r>
+            <w:r>
+              <w:rPr>
+                <w:rFonts w:ascii="Arial" w:hAnsi="Arial" w:cs="Arial"/>
+                <w:bCs/>
+                <w:sz w:val="20"/>
+                <w:szCs w:val="20"/>
+              </w:rPr>
+              <w:t xml:space="preserve"> pathogens that stand in your </w:t>
+            </w:r>
+            <w:r>
+              <w:rPr>
+                <w:rFonts w:ascii="Arial" w:hAnsi="Arial" w:cs="Arial"/>
+                <w:bCs/>
+                <w:sz w:val="20"/>
+                <w:szCs w:val="20"/>
+              </w:rPr>
+              <w:t>way</w:t>
+            </w:r>
+            <w:r>
+              <w:rPr>
+                <w:rFonts w:ascii="Arial" w:hAnsi="Arial" w:cs="Arial"/>
+                <w:bCs/>
+                <w:sz w:val="20"/>
+                <w:szCs w:val="20"/>
+              </w:rPr>
+              <w:t>.</w:t>
             </w:r>
           </w:p>
           <w:p>
@@ -494,7 +620,27 @@
                 <w:sz w:val="20"/>
                 <w:szCs w:val="20"/>
               </w:rPr>
-              <w:t>As the game progresses, the levels become harder to navigate and the enemies become more numerous as the infection gets worse. In the final level, even the friendly T cells have turned against you in a cytokine storm! You’ll need your wits about you if you’re going to beat this.</w:t>
+              <w:t xml:space="preserve">As the game progresses, the levels become harder to navigate and the enemies become more numerous as the infection gets worse. In the final level, even the friendly T cells have turned against you in a cytokine storm! </w:t>
+            </w:r>
+            <w:proofErr w:type="gramStart"/>
+            <w:r>
+              <w:rPr>
+                <w:rFonts w:ascii="Arial" w:hAnsi="Arial" w:cs="Arial"/>
+                <w:bCs/>
+                <w:sz w:val="20"/>
+                <w:szCs w:val="20"/>
+              </w:rPr>
+              <w:t>You’ll</w:t>
+            </w:r>
+            <w:proofErr w:type="gramEnd"/>
+            <w:r>
+              <w:rPr>
+                <w:rFonts w:ascii="Arial" w:hAnsi="Arial" w:cs="Arial"/>
+                <w:bCs/>
+                <w:sz w:val="20"/>
+                <w:szCs w:val="20"/>
+              </w:rPr>
+              <w:t xml:space="preserve"> need your wits about you if you’re going to beat this.</w:t>
             </w:r>
           </w:p>
         </w:tc>
@@ -553,7 +699,7 @@
       <w:tr>
         <w:tc>
           <w:tcPr>
-            <w:tcW w:w="4050" w:type="dxa"/>
+            <w:tcW w:w="2070" w:type="dxa"/>
           </w:tcPr>
           <w:p>
             <w:pPr>
@@ -618,7 +764,7 @@
         </w:tc>
         <w:tc>
           <w:tcPr>
-            <w:tcW w:w="5490" w:type="dxa"/>
+            <w:tcW w:w="7470" w:type="dxa"/>
           </w:tcPr>
           <w:p>
             <w:pPr>
@@ -641,7 +787,27 @@
                 <w:sz w:val="20"/>
                 <w:szCs w:val="20"/>
               </w:rPr>
-              <w:t>The scene is a Unity3D game scene where objects are stored as vector arrays by the Unity back end. I constructed the more complex objects using the Unity ProBuilder package.</w:t>
+              <w:t xml:space="preserve">The scene is a Unity3D game scene where objects are stored as vector arrays by the Unity back end. I constructed the more complex objects using the Unity </w:t>
+            </w:r>
+            <w:proofErr w:type="spellStart"/>
+            <w:r>
+              <w:rPr>
+                <w:rFonts w:ascii="Arial" w:hAnsi="Arial" w:cs="Arial"/>
+                <w:bCs/>
+                <w:sz w:val="20"/>
+                <w:szCs w:val="20"/>
+              </w:rPr>
+              <w:t>ProBuilder</w:t>
+            </w:r>
+            <w:proofErr w:type="spellEnd"/>
+            <w:r>
+              <w:rPr>
+                <w:rFonts w:ascii="Arial" w:hAnsi="Arial" w:cs="Arial"/>
+                <w:bCs/>
+                <w:sz w:val="20"/>
+                <w:szCs w:val="20"/>
+              </w:rPr>
+              <w:t xml:space="preserve"> package.</w:t>
             </w:r>
           </w:p>
           <w:p>
@@ -673,7 +839,7 @@
       <w:tr>
         <w:tc>
           <w:tcPr>
-            <w:tcW w:w="4050" w:type="dxa"/>
+            <w:tcW w:w="2070" w:type="dxa"/>
           </w:tcPr>
           <w:p>
             <w:pPr>
@@ -729,7 +895,7 @@
         </w:tc>
         <w:tc>
           <w:tcPr>
-            <w:tcW w:w="5490" w:type="dxa"/>
+            <w:tcW w:w="7470" w:type="dxa"/>
           </w:tcPr>
           <w:p>
             <w:pPr>
@@ -785,7 +951,47 @@
                 <w:sz w:val="20"/>
                 <w:szCs w:val="20"/>
               </w:rPr>
-              <w:t>Each level can also contain a number of “battle arenas”. Each battle arena can have a number of enemies attached to it, when a player enters a battle arena they too become attached to it. Once a player becomes attached to a battle arena, all enemies attached to it spawn. The player remains attached to the battle arena until all enemies attached to it are dead, at which point the battle arena’s termination code runs (the level ends, a door opens, etc.). If a player dies while attached to a battle arena, all enemies attached to it respawn (and their health is reset to full).</w:t>
+              <w:t xml:space="preserve">Each level can also contain a number of “battle arenas”. Each battle arena can have a number of enemies attached to it, when a player enters a battle </w:t>
+            </w:r>
+            <w:proofErr w:type="gramStart"/>
+            <w:r>
+              <w:rPr>
+                <w:rFonts w:ascii="Arial" w:hAnsi="Arial" w:cs="Arial"/>
+                <w:bCs/>
+                <w:sz w:val="20"/>
+                <w:szCs w:val="20"/>
+              </w:rPr>
+              <w:t>arena</w:t>
+            </w:r>
+            <w:proofErr w:type="gramEnd"/>
+            <w:r>
+              <w:rPr>
+                <w:rFonts w:ascii="Arial" w:hAnsi="Arial" w:cs="Arial"/>
+                <w:bCs/>
+                <w:sz w:val="20"/>
+                <w:szCs w:val="20"/>
+              </w:rPr>
+              <w:t xml:space="preserve"> they too become attached to it. Once a player becomes attached to a battle arena, all enemies attached to it spawn. The player remains attached to the battle arena until all enemies attached to it are dead, at which point the battle arena’s termination code runs (the level ends, a door opens, etc.). If a player dies while attached to a battle arena, all enemies attached to it respawn (and their health is reset </w:t>
+            </w:r>
+            <w:proofErr w:type="gramStart"/>
+            <w:r>
+              <w:rPr>
+                <w:rFonts w:ascii="Arial" w:hAnsi="Arial" w:cs="Arial"/>
+                <w:bCs/>
+                <w:sz w:val="20"/>
+                <w:szCs w:val="20"/>
+              </w:rPr>
+              <w:t>to</w:t>
+            </w:r>
+            <w:proofErr w:type="gramEnd"/>
+            <w:r>
+              <w:rPr>
+                <w:rFonts w:ascii="Arial" w:hAnsi="Arial" w:cs="Arial"/>
+                <w:bCs/>
+                <w:sz w:val="20"/>
+                <w:szCs w:val="20"/>
+              </w:rPr>
+              <w:t xml:space="preserve"> full).</w:t>
             </w:r>
           </w:p>
           <w:p>
@@ -809,17 +1015,27 @@
                 <w:sz w:val="20"/>
                 <w:szCs w:val="20"/>
               </w:rPr>
-              <w:t xml:space="preserve">The general layout of a level consists of a number of battle arenas separated by parkour sections. Although, later in the game (particularly the third level) battle arenas and parkour sections are mixed, requiring the player to use all </w:t>
-            </w:r>
-            <w:r>
-              <w:rPr>
-                <w:rFonts w:ascii="Arial" w:hAnsi="Arial" w:cs="Arial"/>
-                <w:bCs/>
-                <w:sz w:val="20"/>
-                <w:szCs w:val="20"/>
-              </w:rPr>
-              <w:lastRenderedPageBreak/>
-              <w:t>the skills they’ve learned simultaneously if they’re to stay alive.</w:t>
+              <w:t xml:space="preserve">The general layout of a level consists of a number of battle arenas separated by parkour sections. Although, later in the game (particularly the third level) battle arenas and parkour sections are mixed, requiring the player to use all the skills </w:t>
+            </w:r>
+            <w:proofErr w:type="gramStart"/>
+            <w:r>
+              <w:rPr>
+                <w:rFonts w:ascii="Arial" w:hAnsi="Arial" w:cs="Arial"/>
+                <w:bCs/>
+                <w:sz w:val="20"/>
+                <w:szCs w:val="20"/>
+              </w:rPr>
+              <w:t>they’ve</w:t>
+            </w:r>
+            <w:proofErr w:type="gramEnd"/>
+            <w:r>
+              <w:rPr>
+                <w:rFonts w:ascii="Arial" w:hAnsi="Arial" w:cs="Arial"/>
+                <w:bCs/>
+                <w:sz w:val="20"/>
+                <w:szCs w:val="20"/>
+              </w:rPr>
+              <w:t xml:space="preserve"> learned simultaneously if they’re to stay alive.</w:t>
             </w:r>
           </w:p>
         </w:tc>
@@ -827,7 +1043,7 @@
       <w:tr>
         <w:tc>
           <w:tcPr>
-            <w:tcW w:w="4050" w:type="dxa"/>
+            <w:tcW w:w="2070" w:type="dxa"/>
           </w:tcPr>
           <w:p>
             <w:pPr>
@@ -850,7 +1066,6 @@
                 <w:sz w:val="20"/>
                 <w:szCs w:val="20"/>
               </w:rPr>
-              <w:lastRenderedPageBreak/>
               <w:t>Game interaction</w:t>
             </w:r>
             <w:r>
@@ -911,7 +1126,7 @@
         </w:tc>
         <w:tc>
           <w:tcPr>
-            <w:tcW w:w="5490" w:type="dxa"/>
+            <w:tcW w:w="7470" w:type="dxa"/>
           </w:tcPr>
           <w:p>
             <w:pPr>
@@ -927,13 +1142,127 @@
                 <w:szCs w:val="20"/>
               </w:rPr>
             </w:pPr>
+            <w:r>
+              <w:rPr>
+                <w:rFonts w:ascii="Arial" w:hAnsi="Arial" w:cs="Arial"/>
+                <w:bCs/>
+                <w:sz w:val="20"/>
+                <w:szCs w:val="20"/>
+              </w:rPr>
+              <w:t xml:space="preserve">The basic controls of the game are that of a standard </w:t>
+            </w:r>
+            <w:proofErr w:type="gramStart"/>
+            <w:r>
+              <w:rPr>
+                <w:rFonts w:ascii="Arial" w:hAnsi="Arial" w:cs="Arial"/>
+                <w:bCs/>
+                <w:sz w:val="20"/>
+                <w:szCs w:val="20"/>
+              </w:rPr>
+              <w:t>first person</w:t>
+            </w:r>
+            <w:proofErr w:type="gramEnd"/>
+            <w:r>
+              <w:rPr>
+                <w:rFonts w:ascii="Arial" w:hAnsi="Arial" w:cs="Arial"/>
+                <w:bCs/>
+                <w:sz w:val="20"/>
+                <w:szCs w:val="20"/>
+              </w:rPr>
+              <w:t xml:space="preserve"> shooter: the player uses WASD to navigate, the mouse controls the direction which they’re looking, left clicking with the mouse fires a projectile that damages enemies. More complex movements include dashing (via pressing LSHIFT) and using the grappling hook (by right clicking).</w:t>
+            </w:r>
+          </w:p>
+          <w:p>
+            <w:pPr>
+              <w:widowControl/>
+              <w:autoSpaceDE/>
+              <w:autoSpaceDN/>
+              <w:adjustRightInd/>
+              <w:spacing w:after="160" w:line="259" w:lineRule="auto"/>
+              <w:rPr>
+                <w:rFonts w:ascii="Arial" w:hAnsi="Arial" w:cs="Arial"/>
+                <w:bCs/>
+                <w:sz w:val="20"/>
+                <w:szCs w:val="20"/>
+              </w:rPr>
+            </w:pPr>
+            <w:r>
+              <w:rPr>
+                <w:rFonts w:ascii="Arial" w:hAnsi="Arial" w:cs="Arial"/>
+                <w:bCs/>
+                <w:sz w:val="20"/>
+                <w:szCs w:val="20"/>
+              </w:rPr>
+              <w:t xml:space="preserve">Beyond the above explicit interaction, the game also uses more passive forms of interactions controlled by the position of the player within the game scene (rather than just being triggered by the user themselves). For example, an abstract AI </w:t>
+            </w:r>
+            <w:r>
+              <w:rPr>
+                <w:rFonts w:ascii="Arial" w:hAnsi="Arial" w:cs="Arial"/>
+                <w:bCs/>
+                <w:sz w:val="20"/>
+                <w:szCs w:val="20"/>
+              </w:rPr>
+              <w:lastRenderedPageBreak/>
+              <w:t xml:space="preserve">class that I wrote myself includes two functions </w:t>
+            </w:r>
+            <w:proofErr w:type="spellStart"/>
+            <w:proofErr w:type="gramStart"/>
+            <w:r>
+              <w:rPr>
+                <w:rFonts w:ascii="Arial" w:hAnsi="Arial" w:cs="Arial"/>
+                <w:bCs/>
+                <w:sz w:val="20"/>
+                <w:szCs w:val="20"/>
+              </w:rPr>
+              <w:t>MoveToTarget</w:t>
+            </w:r>
+            <w:proofErr w:type="spellEnd"/>
+            <w:r>
+              <w:rPr>
+                <w:rFonts w:ascii="Arial" w:hAnsi="Arial" w:cs="Arial"/>
+                <w:bCs/>
+                <w:sz w:val="20"/>
+                <w:szCs w:val="20"/>
+              </w:rPr>
+              <w:t>(</w:t>
+            </w:r>
+            <w:proofErr w:type="gramEnd"/>
+            <w:r>
+              <w:rPr>
+                <w:rFonts w:ascii="Arial" w:hAnsi="Arial" w:cs="Arial"/>
+                <w:bCs/>
+                <w:sz w:val="20"/>
+                <w:szCs w:val="20"/>
+              </w:rPr>
+              <w:t xml:space="preserve">) and </w:t>
+            </w:r>
+            <w:proofErr w:type="spellStart"/>
+            <w:r>
+              <w:rPr>
+                <w:rFonts w:ascii="Arial" w:hAnsi="Arial" w:cs="Arial"/>
+                <w:bCs/>
+                <w:sz w:val="20"/>
+                <w:szCs w:val="20"/>
+              </w:rPr>
+              <w:t>CanShootPlayer</w:t>
+            </w:r>
+            <w:proofErr w:type="spellEnd"/>
+            <w:r>
+              <w:rPr>
+                <w:rFonts w:ascii="Arial" w:hAnsi="Arial" w:cs="Arial"/>
+                <w:bCs/>
+                <w:sz w:val="20"/>
+                <w:szCs w:val="20"/>
+              </w:rPr>
+              <w:t>() both of which are determined by the player’s position and various other states of the game scene (such as shoot cooldowns etc.).</w:t>
+            </w:r>
           </w:p>
         </w:tc>
       </w:tr>
       <w:tr>
         <w:tc>
           <w:tcPr>
-            <w:tcW w:w="4050" w:type="dxa"/>
+            <w:tcW w:w="2070" w:type="dxa"/>
           </w:tcPr>
           <w:p>
             <w:pPr>
@@ -956,6 +1285,7 @@
                 <w:sz w:val="20"/>
                 <w:szCs w:val="20"/>
               </w:rPr>
+              <w:lastRenderedPageBreak/>
               <w:t>Game object</w:t>
             </w:r>
             <w:r>
@@ -998,7 +1328,7 @@
         </w:tc>
         <w:tc>
           <w:tcPr>
-            <w:tcW w:w="5490" w:type="dxa"/>
+            <w:tcW w:w="7470" w:type="dxa"/>
           </w:tcPr>
           <w:p>
             <w:pPr>
@@ -1076,30 +1406,6 @@
                 <w:szCs w:val="20"/>
               </w:rPr>
               <w:t xml:space="preserve"> </w:t>
-            </w:r>
-          </w:p>
-          <w:p>
-            <w:pPr>
-              <w:widowControl/>
-              <w:autoSpaceDE/>
-              <w:autoSpaceDN/>
-              <w:adjustRightInd/>
-              <w:spacing w:after="160" w:line="259" w:lineRule="auto"/>
-              <w:rPr>
-                <w:rFonts w:ascii="Arial" w:hAnsi="Arial" w:cs="Arial"/>
-                <w:bCs/>
-                <w:sz w:val="20"/>
-                <w:szCs w:val="20"/>
-              </w:rPr>
-            </w:pPr>
-            <w:r>
-              <w:rPr>
-                <w:rFonts w:ascii="Arial" w:hAnsi="Arial" w:cs="Arial"/>
-                <w:bCs/>
-                <w:sz w:val="20"/>
-                <w:szCs w:val="20"/>
-              </w:rPr>
-              <w:t>I also imported some S3TC textures from the unity asset store which I modified in photoshop so they look like the inside of body. These textures came with normal and bump maps which also required modification and provide a sense of depth and realism to the textures in game.</w:t>
             </w:r>
           </w:p>
           <w:p>
@@ -1182,7 +1488,7 @@
       <w:tr>
         <w:tc>
           <w:tcPr>
-            <w:tcW w:w="4050" w:type="dxa"/>
+            <w:tcW w:w="2070" w:type="dxa"/>
           </w:tcPr>
           <w:p>
             <w:pPr>
@@ -1256,7 +1562,7 @@
         </w:tc>
         <w:tc>
           <w:tcPr>
-            <w:tcW w:w="5490" w:type="dxa"/>
+            <w:tcW w:w="7470" w:type="dxa"/>
           </w:tcPr>
           <w:p>
             <w:pPr>
@@ -1279,25 +1585,143 @@
                 <w:sz w:val="20"/>
                 <w:szCs w:val="20"/>
               </w:rPr>
-              <w:t xml:space="preserve">Machinations diagram is required for this item </w:t>
-            </w:r>
-            <w:r>
-              <w:rPr>
-                <w:rFonts w:ascii="Arial" w:hAnsi="Arial" w:cs="Arial"/>
-                <w:bCs/>
-                <w:sz w:val="20"/>
-                <w:szCs w:val="20"/>
-              </w:rPr>
-              <w:t>on top of</w:t>
-            </w:r>
-            <w:r>
-              <w:rPr>
-                <w:rFonts w:ascii="Arial" w:hAnsi="Arial" w:cs="Arial"/>
-                <w:bCs/>
-                <w:sz w:val="20"/>
-                <w:szCs w:val="20"/>
-              </w:rPr>
-              <w:t xml:space="preserve"> the description.</w:t>
+              <w:t>The primary resource the player must keep track of is their health. When the player’s health reaches 0, all resources are set to their initial state meaning the player’s work is essentially undone.</w:t>
+            </w:r>
+          </w:p>
+          <w:p>
+            <w:pPr>
+              <w:widowControl/>
+              <w:autoSpaceDE/>
+              <w:autoSpaceDN/>
+              <w:adjustRightInd/>
+              <w:spacing w:after="160" w:line="259" w:lineRule="auto"/>
+              <w:rPr>
+                <w:rFonts w:ascii="Arial" w:hAnsi="Arial" w:cs="Arial"/>
+                <w:bCs/>
+                <w:sz w:val="20"/>
+                <w:szCs w:val="20"/>
+              </w:rPr>
+            </w:pPr>
+            <w:r>
+              <w:rPr>
+                <w:rFonts w:ascii="Arial" w:hAnsi="Arial" w:cs="Arial"/>
+                <w:bCs/>
+                <w:sz w:val="20"/>
+                <w:szCs w:val="20"/>
+              </w:rPr>
+              <w:t>To maintain their health the player must build up a mobility advantage. This is an intangible, abstract resource that measures the player’s current advantage in terms of position and mobility of their enemies. The greater the player’s mobility advantage the slower the enemies are able to deplete their health.</w:t>
+            </w:r>
+          </w:p>
+          <w:p>
+            <w:pPr>
+              <w:widowControl/>
+              <w:autoSpaceDE/>
+              <w:autoSpaceDN/>
+              <w:adjustRightInd/>
+              <w:spacing w:after="160" w:line="259" w:lineRule="auto"/>
+              <w:rPr>
+                <w:rFonts w:ascii="Arial" w:hAnsi="Arial" w:cs="Arial"/>
+                <w:bCs/>
+                <w:sz w:val="20"/>
+                <w:szCs w:val="20"/>
+              </w:rPr>
+            </w:pPr>
+            <w:r>
+              <w:rPr>
+                <w:rFonts w:ascii="Arial" w:hAnsi="Arial" w:cs="Arial"/>
+                <w:bCs/>
+                <w:sz w:val="20"/>
+                <w:szCs w:val="20"/>
+              </w:rPr>
+              <w:t>There are 4 uncontrollable, tangible enemy types: Floaters, Flyers, Big Walkers, and Walkers. When the level is started/restarted (</w:t>
+            </w:r>
+            <w:proofErr w:type="gramStart"/>
+            <w:r>
+              <w:rPr>
+                <w:rFonts w:ascii="Arial" w:hAnsi="Arial" w:cs="Arial"/>
+                <w:bCs/>
+                <w:sz w:val="20"/>
+                <w:szCs w:val="20"/>
+              </w:rPr>
+              <w:t>e.g.</w:t>
+            </w:r>
+            <w:proofErr w:type="gramEnd"/>
+            <w:r>
+              <w:rPr>
+                <w:rFonts w:ascii="Arial" w:hAnsi="Arial" w:cs="Arial"/>
+                <w:bCs/>
+                <w:sz w:val="20"/>
+                <w:szCs w:val="20"/>
+              </w:rPr>
+              <w:t xml:space="preserve"> by the player’s health reaching 0), a fixed number of generic enemy resources are created and a random gate converts them into one of the above types (with probability based on enemy difficulty). The more enemies there are (and the more difficult enemies there are) the faster the player’s mobility advantage is drained, which in turn reduces the player’s health.</w:t>
+            </w:r>
+          </w:p>
+          <w:p>
+            <w:pPr>
+              <w:widowControl/>
+              <w:autoSpaceDE/>
+              <w:autoSpaceDN/>
+              <w:adjustRightInd/>
+              <w:spacing w:after="160" w:line="259" w:lineRule="auto"/>
+              <w:rPr>
+                <w:rFonts w:ascii="Arial" w:hAnsi="Arial" w:cs="Arial"/>
+                <w:bCs/>
+                <w:sz w:val="20"/>
+                <w:szCs w:val="20"/>
+              </w:rPr>
+            </w:pPr>
+            <w:r>
+              <w:rPr>
+                <w:rFonts w:ascii="Arial" w:hAnsi="Arial" w:cs="Arial"/>
+                <w:bCs/>
+                <w:sz w:val="20"/>
+                <w:szCs w:val="20"/>
+              </w:rPr>
+              <w:t>The player wins the battle arena when all enemies are dead. When a battle arena is complete the player moves on to the next, and once all battle arenas are complete the player wins.</w:t>
+            </w:r>
+          </w:p>
+          <w:p>
+            <w:pPr>
+              <w:widowControl/>
+              <w:autoSpaceDE/>
+              <w:autoSpaceDN/>
+              <w:adjustRightInd/>
+              <w:spacing w:after="160" w:line="259" w:lineRule="auto"/>
+              <w:rPr>
+                <w:rFonts w:ascii="Arial" w:hAnsi="Arial" w:cs="Arial"/>
+                <w:bCs/>
+                <w:sz w:val="20"/>
+                <w:szCs w:val="20"/>
+              </w:rPr>
+            </w:pPr>
+            <w:r>
+              <w:rPr>
+                <w:rFonts w:ascii="Arial" w:hAnsi="Arial" w:cs="Arial"/>
+                <w:bCs/>
+                <w:sz w:val="20"/>
+                <w:szCs w:val="20"/>
+              </w:rPr>
+              <w:t xml:space="preserve">The first diagram shows an </w:t>
+            </w:r>
+            <w:proofErr w:type="gramStart"/>
+            <w:r>
+              <w:rPr>
+                <w:rFonts w:ascii="Arial" w:hAnsi="Arial" w:cs="Arial"/>
+                <w:bCs/>
+                <w:sz w:val="20"/>
+                <w:szCs w:val="20"/>
+              </w:rPr>
+              <w:t>in depth</w:t>
+            </w:r>
+            <w:proofErr w:type="gramEnd"/>
+            <w:r>
+              <w:rPr>
+                <w:rFonts w:ascii="Arial" w:hAnsi="Arial" w:cs="Arial"/>
+                <w:bCs/>
+                <w:sz w:val="20"/>
+                <w:szCs w:val="20"/>
+              </w:rPr>
+              <w:t xml:space="preserve"> perspective of a single game arena, in which the player must manage their mobility and health resources while attacking enemies to win the arena. The second diagram shows a high level view an entire level, demonstrating how the player must win several battle arenas and how each arena’s difficulty (probability of failure in the diagram) increases with the number of enemies.</w:t>
             </w:r>
           </w:p>
         </w:tc>
@@ -1305,7 +1729,7 @@
       <w:tr>
         <w:tc>
           <w:tcPr>
-            <w:tcW w:w="4050" w:type="dxa"/>
+            <w:tcW w:w="2070" w:type="dxa"/>
           </w:tcPr>
           <w:p>
             <w:pPr>
@@ -1343,7 +1767,7 @@
         </w:tc>
         <w:tc>
           <w:tcPr>
-            <w:tcW w:w="5490" w:type="dxa"/>
+            <w:tcW w:w="7470" w:type="dxa"/>
           </w:tcPr>
           <w:p>
             <w:pPr>
@@ -1366,25 +1790,154 @@
                 <w:sz w:val="20"/>
                 <w:szCs w:val="20"/>
               </w:rPr>
-              <w:t xml:space="preserve">Machinations diagram is required for this item </w:t>
-            </w:r>
-            <w:r>
-              <w:rPr>
-                <w:rFonts w:ascii="Arial" w:hAnsi="Arial" w:cs="Arial"/>
-                <w:bCs/>
-                <w:sz w:val="20"/>
-                <w:szCs w:val="20"/>
-              </w:rPr>
-              <w:t xml:space="preserve">on top of </w:t>
-            </w:r>
-            <w:r>
-              <w:rPr>
-                <w:rFonts w:ascii="Arial" w:hAnsi="Arial" w:cs="Arial"/>
-                <w:bCs/>
-                <w:sz w:val="20"/>
-                <w:szCs w:val="20"/>
-              </w:rPr>
-              <w:t>the description.</w:t>
+              <w:t xml:space="preserve">In the first diagram (depicting a detailed view of a single battle arena), the player has 4 abilities: Jump, Dash, Grapple, and Attack. The first 3 directly affect the player’s Mobility Advantage: Jump increasing it by 8, Dash by 10 and Grapple by 20. The player can Jump whenever they </w:t>
+            </w:r>
+            <w:proofErr w:type="gramStart"/>
+            <w:r>
+              <w:rPr>
+                <w:rFonts w:ascii="Arial" w:hAnsi="Arial" w:cs="Arial"/>
+                <w:bCs/>
+                <w:sz w:val="20"/>
+                <w:szCs w:val="20"/>
+              </w:rPr>
+              <w:t>please</w:t>
+            </w:r>
+            <w:proofErr w:type="gramEnd"/>
+            <w:r>
+              <w:rPr>
+                <w:rFonts w:ascii="Arial" w:hAnsi="Arial" w:cs="Arial"/>
+                <w:bCs/>
+                <w:sz w:val="20"/>
+                <w:szCs w:val="20"/>
+              </w:rPr>
+              <w:t xml:space="preserve"> but the Dash and Grapple abilities have a cooldown and can only be used when one of their respective resources is in the pool. The player can have up to two dashes stored but only a single grapple. Once the player uses one of these abilities the resource is converted to mobility </w:t>
+            </w:r>
+            <w:r>
+              <w:rPr>
+                <w:rFonts w:ascii="Arial" w:hAnsi="Arial" w:cs="Arial"/>
+                <w:bCs/>
+                <w:sz w:val="20"/>
+                <w:szCs w:val="20"/>
+              </w:rPr>
+              <w:t>and after a few seconds is replenished to be used again.</w:t>
+            </w:r>
+          </w:p>
+          <w:p>
+            <w:pPr>
+              <w:widowControl/>
+              <w:autoSpaceDE/>
+              <w:autoSpaceDN/>
+              <w:adjustRightInd/>
+              <w:spacing w:after="160" w:line="259" w:lineRule="auto"/>
+              <w:rPr>
+                <w:rFonts w:ascii="Arial" w:hAnsi="Arial" w:cs="Arial"/>
+                <w:bCs/>
+                <w:sz w:val="20"/>
+                <w:szCs w:val="20"/>
+              </w:rPr>
+            </w:pPr>
+            <w:r>
+              <w:rPr>
+                <w:rFonts w:ascii="Arial" w:hAnsi="Arial" w:cs="Arial"/>
+                <w:bCs/>
+                <w:sz w:val="20"/>
+                <w:szCs w:val="20"/>
+              </w:rPr>
+              <w:t xml:space="preserve">At any point in time, the player may attack an enemy, an attack has a 10% chance of killing a Floater, a 20% chance of killing a Flyer, a 20% chance of killing </w:t>
+            </w:r>
+            <w:r>
+              <w:rPr>
+                <w:rFonts w:ascii="Arial" w:hAnsi="Arial" w:cs="Arial"/>
+                <w:bCs/>
+                <w:sz w:val="20"/>
+                <w:szCs w:val="20"/>
+              </w:rPr>
+              <w:lastRenderedPageBreak/>
+              <w:t>a Big Walker, and a 50% chance of killing a Walker. If all enemies are dead and the player still has some health left, then they win the arena. But they should be careful, the asynchronous time mode means that the player must effectively divide their time between attacking enemies and gaining a mobility advantage.</w:t>
+            </w:r>
+          </w:p>
+          <w:p>
+            <w:pPr>
+              <w:widowControl/>
+              <w:autoSpaceDE/>
+              <w:autoSpaceDN/>
+              <w:adjustRightInd/>
+              <w:spacing w:after="160" w:line="259" w:lineRule="auto"/>
+              <w:rPr>
+                <w:rFonts w:ascii="Arial" w:hAnsi="Arial" w:cs="Arial"/>
+                <w:bCs/>
+                <w:sz w:val="20"/>
+                <w:szCs w:val="20"/>
+              </w:rPr>
+            </w:pPr>
+            <w:r>
+              <w:rPr>
+                <w:rFonts w:ascii="Arial" w:hAnsi="Arial" w:cs="Arial"/>
+                <w:bCs/>
+                <w:sz w:val="20"/>
+                <w:szCs w:val="20"/>
+              </w:rPr>
+              <w:t xml:space="preserve">In the second diagram (depicting a </w:t>
+            </w:r>
+            <w:proofErr w:type="gramStart"/>
+            <w:r>
+              <w:rPr>
+                <w:rFonts w:ascii="Arial" w:hAnsi="Arial" w:cs="Arial"/>
+                <w:bCs/>
+                <w:sz w:val="20"/>
+                <w:szCs w:val="20"/>
+              </w:rPr>
+              <w:t>high level</w:t>
+            </w:r>
+            <w:proofErr w:type="gramEnd"/>
+            <w:r>
+              <w:rPr>
+                <w:rFonts w:ascii="Arial" w:hAnsi="Arial" w:cs="Arial"/>
+                <w:bCs/>
+                <w:sz w:val="20"/>
+                <w:szCs w:val="20"/>
+              </w:rPr>
+              <w:t xml:space="preserve"> view of an entire level), the entirety of the first diagram (an attempt at winning a battle arena) is described with a single action: Attempt Arena. When the player attempts an arena they have a certain probability (50 - number of </w:t>
+            </w:r>
+            <w:proofErr w:type="gramStart"/>
+            <w:r>
+              <w:rPr>
+                <w:rFonts w:ascii="Arial" w:hAnsi="Arial" w:cs="Arial"/>
+                <w:bCs/>
+                <w:sz w:val="20"/>
+                <w:szCs w:val="20"/>
+              </w:rPr>
+              <w:t>enemies)%</w:t>
+            </w:r>
+            <w:proofErr w:type="gramEnd"/>
+            <w:r>
+              <w:rPr>
+                <w:rFonts w:ascii="Arial" w:hAnsi="Arial" w:cs="Arial"/>
+                <w:bCs/>
+                <w:sz w:val="20"/>
+                <w:szCs w:val="20"/>
+              </w:rPr>
+              <w:t xml:space="preserve"> chance of winning. Upon winning an arena, the player progresses to the next arena which has more enemies. Upon failing an attempt, the player and enemies </w:t>
+            </w:r>
+            <w:proofErr w:type="gramStart"/>
+            <w:r>
+              <w:rPr>
+                <w:rFonts w:ascii="Arial" w:hAnsi="Arial" w:cs="Arial"/>
+                <w:bCs/>
+                <w:sz w:val="20"/>
+                <w:szCs w:val="20"/>
+              </w:rPr>
+              <w:t>respawn</w:t>
+            </w:r>
+            <w:proofErr w:type="gramEnd"/>
+            <w:r>
+              <w:rPr>
+                <w:rFonts w:ascii="Arial" w:hAnsi="Arial" w:cs="Arial"/>
+                <w:bCs/>
+                <w:sz w:val="20"/>
+                <w:szCs w:val="20"/>
+              </w:rPr>
+              <w:t xml:space="preserve"> and they must try again. Once the player has defeated all arenas, the level is complete.</w:t>
             </w:r>
           </w:p>
         </w:tc>
@@ -1417,6 +1970,7 @@
                 <w:sz w:val="20"/>
                 <w:szCs w:val="20"/>
               </w:rPr>
+              <w:lastRenderedPageBreak/>
               <w:t>Good use of game engine (</w:t>
             </w:r>
             <w:r>
@@ -1452,7 +2006,7 @@
       <w:tr>
         <w:tc>
           <w:tcPr>
-            <w:tcW w:w="4050" w:type="dxa"/>
+            <w:tcW w:w="2070" w:type="dxa"/>
           </w:tcPr>
           <w:p>
             <w:pPr>
@@ -1502,7 +2056,27 @@
                 <w:sz w:val="20"/>
                 <w:szCs w:val="20"/>
               </w:rPr>
-              <w:t xml:space="preserve"> (pyGame, Unity)</w:t>
+              <w:t xml:space="preserve"> (</w:t>
+            </w:r>
+            <w:proofErr w:type="spellStart"/>
+            <w:r>
+              <w:rPr>
+                <w:rFonts w:ascii="Arial" w:hAnsi="Arial" w:cs="Arial"/>
+                <w:bCs/>
+                <w:sz w:val="20"/>
+                <w:szCs w:val="20"/>
+              </w:rPr>
+              <w:t>pyGame</w:t>
+            </w:r>
+            <w:proofErr w:type="spellEnd"/>
+            <w:r>
+              <w:rPr>
+                <w:rFonts w:ascii="Arial" w:hAnsi="Arial" w:cs="Arial"/>
+                <w:bCs/>
+                <w:sz w:val="20"/>
+                <w:szCs w:val="20"/>
+              </w:rPr>
+              <w:t>, Unity)</w:t>
             </w:r>
             <w:r>
               <w:rPr>
@@ -1526,7 +2100,7 @@
         </w:tc>
         <w:tc>
           <w:tcPr>
-            <w:tcW w:w="5490" w:type="dxa"/>
+            <w:tcW w:w="7470" w:type="dxa"/>
           </w:tcPr>
           <w:p>
             <w:pPr>
@@ -1549,7 +2123,27 @@
                 <w:sz w:val="20"/>
                 <w:szCs w:val="20"/>
               </w:rPr>
-              <w:t>Given the first-person nature of the game and the complex physics-based platforming, the most logical choice was Unity as it’s physics engine in more advanced and it’s simple to develop 3D games.</w:t>
+              <w:t xml:space="preserve">Given the first-person nature of the game and the complex physics-based platforming, the most logical choice was Unity as </w:t>
+            </w:r>
+            <w:proofErr w:type="gramStart"/>
+            <w:r>
+              <w:rPr>
+                <w:rFonts w:ascii="Arial" w:hAnsi="Arial" w:cs="Arial"/>
+                <w:bCs/>
+                <w:sz w:val="20"/>
+                <w:szCs w:val="20"/>
+              </w:rPr>
+              <w:t>it’s</w:t>
+            </w:r>
+            <w:proofErr w:type="gramEnd"/>
+            <w:r>
+              <w:rPr>
+                <w:rFonts w:ascii="Arial" w:hAnsi="Arial" w:cs="Arial"/>
+                <w:bCs/>
+                <w:sz w:val="20"/>
+                <w:szCs w:val="20"/>
+              </w:rPr>
+              <w:t xml:space="preserve"> physics engine in more advanced and it’s simple to develop 3D games.</w:t>
             </w:r>
           </w:p>
         </w:tc>
@@ -1557,7 +2151,7 @@
       <w:tr>
         <w:tc>
           <w:tcPr>
-            <w:tcW w:w="4050" w:type="dxa"/>
+            <w:tcW w:w="2070" w:type="dxa"/>
           </w:tcPr>
           <w:p>
             <w:pPr>
@@ -1631,7 +2225,7 @@
         </w:tc>
         <w:tc>
           <w:tcPr>
-            <w:tcW w:w="5490" w:type="dxa"/>
+            <w:tcW w:w="7470" w:type="dxa"/>
           </w:tcPr>
           <w:p>
             <w:pPr>
@@ -1654,7 +2248,7 @@
                 <w:sz w:val="20"/>
                 <w:szCs w:val="20"/>
               </w:rPr>
-              <w:t>/* I think as I use generic GetKey(“horizontal”) type stuff, it will support more than mouse and keyboard. Will need to check though*/</w:t>
+              <w:t>Through using Unity’s extensive Input API, the game supports the use of keyboard and mouse inputs. This generally the standard for such fast paced first person shooters as precision aiming is a must.</w:t>
             </w:r>
           </w:p>
         </w:tc>
@@ -1662,7 +2256,7 @@
       <w:tr>
         <w:tc>
           <w:tcPr>
-            <w:tcW w:w="4050" w:type="dxa"/>
+            <w:tcW w:w="2070" w:type="dxa"/>
           </w:tcPr>
           <w:p>
             <w:pPr>
@@ -1718,7 +2312,7 @@
         </w:tc>
         <w:tc>
           <w:tcPr>
-            <w:tcW w:w="5490" w:type="dxa"/>
+            <w:tcW w:w="7470" w:type="dxa"/>
           </w:tcPr>
           <w:p>
             <w:pPr>
@@ -1765,17 +2359,7 @@
                 <w:sz w:val="20"/>
                 <w:szCs w:val="20"/>
               </w:rPr>
-              <w:t xml:space="preserve">The player collides with terrain objects and enemies, enemies collide with one another, COVID cells also implement collision avoidance via a push force that </w:t>
-            </w:r>
-            <w:r>
-              <w:rPr>
-                <w:rFonts w:ascii="Arial" w:hAnsi="Arial" w:cs="Arial"/>
-                <w:bCs/>
-                <w:sz w:val="20"/>
-                <w:szCs w:val="20"/>
-              </w:rPr>
-              <w:lastRenderedPageBreak/>
-              <w:t>activates if they come within a certain distance of terrain objects or other enemies.</w:t>
+              <w:t>The player collides with terrain objects and enemies, enemies collide with one another, COVID cells also implement collision avoidance via a push force that activates if they come within a certain distance of terrain objects or other enemies.</w:t>
             </w:r>
           </w:p>
           <w:p>
@@ -1807,7 +2391,7 @@
       <w:tr>
         <w:tc>
           <w:tcPr>
-            <w:tcW w:w="4050" w:type="dxa"/>
+            <w:tcW w:w="2070" w:type="dxa"/>
           </w:tcPr>
           <w:p>
             <w:pPr>
@@ -1830,7 +2414,6 @@
                 <w:sz w:val="20"/>
                 <w:szCs w:val="20"/>
               </w:rPr>
-              <w:lastRenderedPageBreak/>
               <w:t xml:space="preserve">Other </w:t>
             </w:r>
             <w:r>
@@ -1855,7 +2438,7 @@
         </w:tc>
         <w:tc>
           <w:tcPr>
-            <w:tcW w:w="5490" w:type="dxa"/>
+            <w:tcW w:w="7470" w:type="dxa"/>
           </w:tcPr>
           <w:p>
             <w:pPr>
@@ -1928,7 +2511,7 @@
       <w:tr>
         <w:tc>
           <w:tcPr>
-            <w:tcW w:w="4050" w:type="dxa"/>
+            <w:tcW w:w="2070" w:type="dxa"/>
           </w:tcPr>
           <w:p>
             <w:pPr>
@@ -1984,7 +2567,7 @@
         </w:tc>
         <w:tc>
           <w:tcPr>
-            <w:tcW w:w="5490" w:type="dxa"/>
+            <w:tcW w:w="7470" w:type="dxa"/>
           </w:tcPr>
           <w:p>
             <w:pPr>
@@ -2000,13 +2583,197 @@
                 <w:szCs w:val="20"/>
               </w:rPr>
             </w:pPr>
+            <w:r>
+              <w:rPr>
+                <w:rFonts w:ascii="Arial" w:hAnsi="Arial" w:cs="Arial"/>
+                <w:bCs/>
+                <w:sz w:val="20"/>
+                <w:szCs w:val="20"/>
+              </w:rPr>
+              <w:t>I imported models and animations for the enemies (stored as .</w:t>
+            </w:r>
+            <w:proofErr w:type="spellStart"/>
+            <w:r>
+              <w:rPr>
+                <w:rFonts w:ascii="Arial" w:hAnsi="Arial" w:cs="Arial"/>
+                <w:bCs/>
+                <w:sz w:val="20"/>
+                <w:szCs w:val="20"/>
+              </w:rPr>
+              <w:t>fbx</w:t>
+            </w:r>
+            <w:proofErr w:type="spellEnd"/>
+            <w:r>
+              <w:rPr>
+                <w:rFonts w:ascii="Arial" w:hAnsi="Arial" w:cs="Arial"/>
+                <w:bCs/>
+                <w:sz w:val="20"/>
+                <w:szCs w:val="20"/>
+              </w:rPr>
+              <w:t xml:space="preserve"> files) as well as created several of my own models from scratch in blender (such as for the T cells or </w:t>
+            </w:r>
+            <w:r>
+              <w:rPr>
+                <w:rFonts w:ascii="Arial" w:hAnsi="Arial" w:cs="Arial"/>
+                <w:bCs/>
+                <w:sz w:val="20"/>
+                <w:szCs w:val="20"/>
+              </w:rPr>
+              <w:t>blaster</w:t>
+            </w:r>
+            <w:r>
+              <w:rPr>
+                <w:rFonts w:ascii="Arial" w:hAnsi="Arial" w:cs="Arial"/>
+                <w:bCs/>
+                <w:sz w:val="20"/>
+                <w:szCs w:val="20"/>
+              </w:rPr>
+              <w:t>).</w:t>
+            </w:r>
+          </w:p>
+          <w:p>
+            <w:pPr>
+              <w:widowControl/>
+              <w:autoSpaceDE/>
+              <w:autoSpaceDN/>
+              <w:adjustRightInd/>
+              <w:spacing w:after="160" w:line="259" w:lineRule="auto"/>
+              <w:rPr>
+                <w:rFonts w:ascii="Arial" w:hAnsi="Arial" w:cs="Arial"/>
+                <w:bCs/>
+                <w:sz w:val="20"/>
+                <w:szCs w:val="20"/>
+              </w:rPr>
+            </w:pPr>
+            <w:r>
+              <w:rPr>
+                <w:rFonts w:ascii="Arial" w:hAnsi="Arial" w:cs="Arial"/>
+                <w:bCs/>
+                <w:sz w:val="20"/>
+                <w:szCs w:val="20"/>
+              </w:rPr>
+              <w:lastRenderedPageBreak/>
+              <w:t xml:space="preserve">I also imported some textures from the unity asset store which I modified in </w:t>
+            </w:r>
+            <w:proofErr w:type="gramStart"/>
+            <w:r>
+              <w:rPr>
+                <w:rFonts w:ascii="Arial" w:hAnsi="Arial" w:cs="Arial"/>
+                <w:bCs/>
+                <w:sz w:val="20"/>
+                <w:szCs w:val="20"/>
+              </w:rPr>
+              <w:t>photoshop</w:t>
+            </w:r>
+            <w:proofErr w:type="gramEnd"/>
+            <w:r>
+              <w:rPr>
+                <w:rFonts w:ascii="Arial" w:hAnsi="Arial" w:cs="Arial"/>
+                <w:bCs/>
+                <w:sz w:val="20"/>
+                <w:szCs w:val="20"/>
+              </w:rPr>
+              <w:t xml:space="preserve"> so they look like the inside of body. These textures came with normal and bump maps which also required modification and provide a sense of depth and realism to the textures in game.</w:t>
+            </w:r>
+          </w:p>
+          <w:p>
+            <w:pPr>
+              <w:widowControl/>
+              <w:autoSpaceDE/>
+              <w:autoSpaceDN/>
+              <w:adjustRightInd/>
+              <w:spacing w:after="160" w:line="259" w:lineRule="auto"/>
+              <w:rPr>
+                <w:rFonts w:ascii="Arial" w:hAnsi="Arial" w:cs="Arial"/>
+                <w:bCs/>
+                <w:sz w:val="20"/>
+                <w:szCs w:val="20"/>
+              </w:rPr>
+            </w:pPr>
+            <w:r>
+              <w:rPr>
+                <w:rFonts w:ascii="Arial" w:hAnsi="Arial" w:cs="Arial"/>
+                <w:bCs/>
+                <w:sz w:val="20"/>
+                <w:szCs w:val="20"/>
+              </w:rPr>
+              <w:t>The game makes use of several sound effects which I imported from the unity asset store (stored as .wav files) which I trigger via direct or indirect interaction by the player.</w:t>
+            </w:r>
+          </w:p>
+          <w:p>
+            <w:pPr>
+              <w:widowControl/>
+              <w:autoSpaceDE/>
+              <w:autoSpaceDN/>
+              <w:adjustRightInd/>
+              <w:spacing w:after="160" w:line="259" w:lineRule="auto"/>
+              <w:rPr>
+                <w:rFonts w:ascii="Arial" w:hAnsi="Arial" w:cs="Arial"/>
+                <w:bCs/>
+                <w:sz w:val="20"/>
+                <w:szCs w:val="20"/>
+              </w:rPr>
+            </w:pPr>
+            <w:r>
+              <w:rPr>
+                <w:rFonts w:ascii="Arial" w:hAnsi="Arial" w:cs="Arial"/>
+                <w:bCs/>
+                <w:sz w:val="20"/>
+                <w:szCs w:val="20"/>
+              </w:rPr>
+              <w:t>Furthermore, as described above I used a significant amount of particle effects to provide realism and visual appeal to the game (some effects I imported and some I made myself from imported textures).</w:t>
+            </w:r>
+          </w:p>
+          <w:p>
+            <w:pPr>
+              <w:widowControl/>
+              <w:autoSpaceDE/>
+              <w:autoSpaceDN/>
+              <w:adjustRightInd/>
+              <w:spacing w:after="160" w:line="259" w:lineRule="auto"/>
+              <w:rPr>
+                <w:rFonts w:ascii="Arial" w:hAnsi="Arial" w:cs="Arial"/>
+                <w:bCs/>
+                <w:sz w:val="20"/>
+                <w:szCs w:val="20"/>
+              </w:rPr>
+            </w:pPr>
+            <w:r>
+              <w:rPr>
+                <w:rFonts w:ascii="Arial" w:hAnsi="Arial" w:cs="Arial"/>
+                <w:bCs/>
+                <w:sz w:val="20"/>
+                <w:szCs w:val="20"/>
+              </w:rPr>
+              <w:t xml:space="preserve">Finally, I was able to use Unity’s extensive game object construction features to build complex game environments with interactable terrain and other objects (such as stairs, doorways etc.) these more Unity-specific objects are stored </w:t>
+            </w:r>
+            <w:proofErr w:type="gramStart"/>
+            <w:r>
+              <w:rPr>
+                <w:rFonts w:ascii="Arial" w:hAnsi="Arial" w:cs="Arial"/>
+                <w:bCs/>
+                <w:sz w:val="20"/>
+                <w:szCs w:val="20"/>
+              </w:rPr>
+              <w:t>as .asset</w:t>
+            </w:r>
+            <w:proofErr w:type="gramEnd"/>
+            <w:r>
+              <w:rPr>
+                <w:rFonts w:ascii="Arial" w:hAnsi="Arial" w:cs="Arial"/>
+                <w:bCs/>
+                <w:sz w:val="20"/>
+                <w:szCs w:val="20"/>
+              </w:rPr>
+              <w:t xml:space="preserve"> files.</w:t>
+            </w:r>
           </w:p>
         </w:tc>
       </w:tr>
       <w:tr>
         <w:tc>
           <w:tcPr>
-            <w:tcW w:w="4050" w:type="dxa"/>
+            <w:tcW w:w="2070" w:type="dxa"/>
           </w:tcPr>
           <w:p>
             <w:pPr>
@@ -2029,6 +2796,7 @@
                 <w:sz w:val="20"/>
                 <w:szCs w:val="20"/>
               </w:rPr>
+              <w:lastRenderedPageBreak/>
               <w:t>Advanced i</w:t>
             </w:r>
             <w:r>
@@ -2056,13 +2824,33 @@
                 <w:sz w:val="20"/>
                 <w:szCs w:val="20"/>
               </w:rPr>
-              <w:t>(e.g., game physics, object tracking, steering behaviour):</w:t>
+              <w:t xml:space="preserve">(e.g., game physics, object tracking, steering </w:t>
+            </w:r>
+            <w:proofErr w:type="spellStart"/>
+            <w:r>
+              <w:rPr>
+                <w:rFonts w:ascii="Arial" w:hAnsi="Arial" w:cs="Arial"/>
+                <w:bCs/>
+                <w:sz w:val="20"/>
+                <w:szCs w:val="20"/>
+              </w:rPr>
+              <w:t>behaviour</w:t>
+            </w:r>
+            <w:proofErr w:type="spellEnd"/>
+            <w:r>
+              <w:rPr>
+                <w:rFonts w:ascii="Arial" w:hAnsi="Arial" w:cs="Arial"/>
+                <w:bCs/>
+                <w:sz w:val="20"/>
+                <w:szCs w:val="20"/>
+              </w:rPr>
+              <w:t>):</w:t>
             </w:r>
           </w:p>
         </w:tc>
         <w:tc>
           <w:tcPr>
-            <w:tcW w:w="5490" w:type="dxa"/>
+            <w:tcW w:w="7470" w:type="dxa"/>
           </w:tcPr>
           <w:p>
             <w:pPr>
@@ -2118,7 +2906,67 @@
                 <w:sz w:val="20"/>
                 <w:szCs w:val="20"/>
               </w:rPr>
-              <w:t>For the COVID cells I wanted them to fly in an organic and dynamic way. However, the Unity navmesh only supports agents traversing 2D terrain. To get around this, I implemented a hierarchical A* search where the game scene is divided into different 3D navmeshes through which COVID cells navigate until they reach the player, I also added a heuristic where a path that can see the player (using raycasting) will immediately terminate the algorithm as from there the COVID cell can fly straight towards the player, although this can result in a sub-optimal path being used it does find a fairly good path and terminates much quicker than the standard algorithm which was necessary as 3D A* is computationally intensive (even with the hierarchical improvement).</w:t>
+              <w:t xml:space="preserve">For the COVID cells I wanted them to fly in an organic and dynamic way. However, the Unity </w:t>
+            </w:r>
+            <w:proofErr w:type="spellStart"/>
+            <w:r>
+              <w:rPr>
+                <w:rFonts w:ascii="Arial" w:hAnsi="Arial" w:cs="Arial"/>
+                <w:bCs/>
+                <w:sz w:val="20"/>
+                <w:szCs w:val="20"/>
+              </w:rPr>
+              <w:t>navmesh</w:t>
+            </w:r>
+            <w:proofErr w:type="spellEnd"/>
+            <w:r>
+              <w:rPr>
+                <w:rFonts w:ascii="Arial" w:hAnsi="Arial" w:cs="Arial"/>
+                <w:bCs/>
+                <w:sz w:val="20"/>
+                <w:szCs w:val="20"/>
+              </w:rPr>
+              <w:t xml:space="preserve"> only supports agents traversing 2D terrain. To get around this, I implemented a hierarchical A* search where the game scene is divided into different 3D </w:t>
+            </w:r>
+            <w:proofErr w:type="spellStart"/>
+            <w:r>
+              <w:rPr>
+                <w:rFonts w:ascii="Arial" w:hAnsi="Arial" w:cs="Arial"/>
+                <w:bCs/>
+                <w:sz w:val="20"/>
+                <w:szCs w:val="20"/>
+              </w:rPr>
+              <w:t>navmeshes</w:t>
+            </w:r>
+            <w:proofErr w:type="spellEnd"/>
+            <w:r>
+              <w:rPr>
+                <w:rFonts w:ascii="Arial" w:hAnsi="Arial" w:cs="Arial"/>
+                <w:bCs/>
+                <w:sz w:val="20"/>
+                <w:szCs w:val="20"/>
+              </w:rPr>
+              <w:t xml:space="preserve"> through which COVID cells navigate until they reach the player, I also added a heuristic where a path that can see the player (using </w:t>
+            </w:r>
+            <w:proofErr w:type="spellStart"/>
+            <w:r>
+              <w:rPr>
+                <w:rFonts w:ascii="Arial" w:hAnsi="Arial" w:cs="Arial"/>
+                <w:bCs/>
+                <w:sz w:val="20"/>
+                <w:szCs w:val="20"/>
+              </w:rPr>
+              <w:t>raycasting</w:t>
+            </w:r>
+            <w:proofErr w:type="spellEnd"/>
+            <w:r>
+              <w:rPr>
+                <w:rFonts w:ascii="Arial" w:hAnsi="Arial" w:cs="Arial"/>
+                <w:bCs/>
+                <w:sz w:val="20"/>
+                <w:szCs w:val="20"/>
+              </w:rPr>
+              <w:t>) will immediately terminate the algorithm as from there the COVID cell can fly straight towards the player, although this can result in a sub-optimal path being used it does find a fairly good path and terminates much quicker than the standard algorithm which was necessary as 3D A* is computationally intensive (even with the hierarchical improvement).</w:t>
             </w:r>
           </w:p>
           <w:p>
@@ -2142,7 +2990,27 @@
                 <w:sz w:val="20"/>
                 <w:szCs w:val="20"/>
               </w:rPr>
-              <w:t>To make the COVID cells’ routing more natural, I also implemented collision avoidance and steering behaviour.</w:t>
+              <w:t xml:space="preserve">To make the COVID cells’ routing more natural, I also implemented collision avoidance and steering </w:t>
+            </w:r>
+            <w:proofErr w:type="spellStart"/>
+            <w:r>
+              <w:rPr>
+                <w:rFonts w:ascii="Arial" w:hAnsi="Arial" w:cs="Arial"/>
+                <w:bCs/>
+                <w:sz w:val="20"/>
+                <w:szCs w:val="20"/>
+              </w:rPr>
+              <w:t>behaviour</w:t>
+            </w:r>
+            <w:proofErr w:type="spellEnd"/>
+            <w:r>
+              <w:rPr>
+                <w:rFonts w:ascii="Arial" w:hAnsi="Arial" w:cs="Arial"/>
+                <w:bCs/>
+                <w:sz w:val="20"/>
+                <w:szCs w:val="20"/>
+              </w:rPr>
+              <w:t>.</w:t>
             </w:r>
           </w:p>
           <w:p>
@@ -2166,7 +3034,27 @@
                 <w:sz w:val="20"/>
                 <w:szCs w:val="20"/>
               </w:rPr>
-              <w:t>All enemies that shoot (including T cells) implement object tracking and detection. In particular, the T cells efficiently locate a nearby enemy to which an unobstructed vector can be generated. This is done using physics check spheres for efficient collision detection and raycasting to determine if the object can be seen directly.</w:t>
+              <w:t xml:space="preserve">All enemies that shoot (including T cells) implement object tracking and detection. In particular, the T cells efficiently locate a nearby enemy to which an unobstructed vector can be generated. This is done using physics check spheres for efficient collision detection and </w:t>
+            </w:r>
+            <w:proofErr w:type="spellStart"/>
+            <w:r>
+              <w:rPr>
+                <w:rFonts w:ascii="Arial" w:hAnsi="Arial" w:cs="Arial"/>
+                <w:bCs/>
+                <w:sz w:val="20"/>
+                <w:szCs w:val="20"/>
+              </w:rPr>
+              <w:t>raycasting</w:t>
+            </w:r>
+            <w:proofErr w:type="spellEnd"/>
+            <w:r>
+              <w:rPr>
+                <w:rFonts w:ascii="Arial" w:hAnsi="Arial" w:cs="Arial"/>
+                <w:bCs/>
+                <w:sz w:val="20"/>
+                <w:szCs w:val="20"/>
+              </w:rPr>
+              <w:t xml:space="preserve"> to determine if the object can be seen directly.</w:t>
             </w:r>
           </w:p>
         </w:tc>
@@ -2189,7 +3077,6 @@
           <w:rFonts w:ascii="Arial" w:hAnsi="Arial" w:cs="Arial"/>
           <w:b/>
         </w:rPr>
-        <w:lastRenderedPageBreak/>
         <w:t>*</w:t>
       </w:r>
       <w:r>

</xml_diff>